<commit_message>
feat(CdC) : lecture et approbation du CdC
</commit_message>
<xml_diff>
--- a/doc/P_Bulle_Dev-Flashcards.docx
+++ b/doc/P_Bulle_Dev-Flashcards.docx
@@ -1,6 +1,6 @@
 
 <file path=word/document.xml><?xml version="1.0" encoding="utf-8"?>
-<w:document xmlns:wpc="http://schemas.microsoft.com/office/word/2010/wordprocessingCanvas" xmlns:cx="http://schemas.microsoft.com/office/drawing/2014/chartex" xmlns:cx1="http://schemas.microsoft.com/office/drawing/2015/9/8/chartex" xmlns:cx2="http://schemas.microsoft.com/office/drawing/2015/10/21/chartex" xmlns:cx3="http://schemas.microsoft.com/office/drawing/2016/5/9/chartex" xmlns:cx4="http://schemas.microsoft.com/office/drawing/2016/5/10/chartex" xmlns:cx5="http://schemas.microsoft.com/office/drawing/2016/5/11/chartex" xmlns:cx6="http://schemas.microsoft.com/office/drawing/2016/5/12/chartex" xmlns:cx7="http://schemas.microsoft.com/office/drawing/2016/5/13/chartex" xmlns:cx8="http://schemas.microsoft.com/office/drawing/2016/5/14/chartex" xmlns:mc="http://schemas.openxmlformats.org/markup-compatibility/2006" xmlns:aink="http://schemas.microsoft.com/office/drawing/2016/ink" xmlns:am3d="http://schemas.microsoft.com/office/drawing/2017/model3d" xmlns:o="urn:schemas-microsoft-com:office:office" xmlns:oel="http://schemas.microsoft.com/office/2019/extlst" xmlns:r="http://schemas.openxmlformats.org/officeDocument/2006/relationships" xmlns:m="http://schemas.openxmlformats.org/officeDocument/2006/math" xmlns:v="urn:schemas-microsoft-com:vml" xmlns:wp14="http://schemas.microsoft.com/office/word/2010/wordprocessingDrawing" xmlns:wp="http://schemas.openxmlformats.org/drawingml/2006/wordprocessingDrawing" xmlns:w10="urn:schemas-microsoft-com:office:word" xmlns:w="http://schemas.openxmlformats.org/wordprocessingml/2006/main" xmlns:w14="http://schemas.microsoft.com/office/word/2010/wordml" xmlns:w15="http://schemas.microsoft.com/office/word/2012/wordml" xmlns:w16cex="http://schemas.microsoft.com/office/word/2018/wordml/cex" xmlns:w16cid="http://schemas.microsoft.com/office/word/2016/wordml/cid" xmlns:w16="http://schemas.microsoft.com/office/word/2018/wordml" xmlns:w16du="http://schemas.microsoft.com/office/word/2023/wordml/word16du" xmlns:w16sdtdh="http://schemas.microsoft.com/office/word/2020/wordml/sdtdatahash" xmlns:w16sdtfl="http://schemas.microsoft.com/office/word/2024/wordml/sdtformatlock" xmlns:w16se="http://schemas.microsoft.com/office/word/2015/wordml/symex" xmlns:wpg="http://schemas.microsoft.com/office/word/2010/wordprocessingGroup" xmlns:wpi="http://schemas.microsoft.com/office/word/2010/wordprocessingInk" xmlns:wne="http://schemas.microsoft.com/office/word/2006/wordml" xmlns:wps="http://schemas.microsoft.com/office/word/2010/wordprocessingShape" mc:Ignorable="w14 w15 w16se w16cid w16 w16cex w16sdtdh w16sdtfl w16du wp14">
+<w:document xmlns:wpc="http://schemas.microsoft.com/office/word/2010/wordprocessingCanvas" xmlns:cx="http://schemas.microsoft.com/office/drawing/2014/chartex" xmlns:cx1="http://schemas.microsoft.com/office/drawing/2015/9/8/chartex" xmlns:cx2="http://schemas.microsoft.com/office/drawing/2015/10/21/chartex" xmlns:cx3="http://schemas.microsoft.com/office/drawing/2016/5/9/chartex" xmlns:cx4="http://schemas.microsoft.com/office/drawing/2016/5/10/chartex" xmlns:cx5="http://schemas.microsoft.com/office/drawing/2016/5/11/chartex" xmlns:cx6="http://schemas.microsoft.com/office/drawing/2016/5/12/chartex" xmlns:cx7="http://schemas.microsoft.com/office/drawing/2016/5/13/chartex" xmlns:cx8="http://schemas.microsoft.com/office/drawing/2016/5/14/chartex" xmlns:mc="http://schemas.openxmlformats.org/markup-compatibility/2006" xmlns:aink="http://schemas.microsoft.com/office/drawing/2016/ink" xmlns:am3d="http://schemas.microsoft.com/office/drawing/2017/model3d" xmlns:o="urn:schemas-microsoft-com:office:office" xmlns:oel="http://schemas.microsoft.com/office/2019/extlst" xmlns:r="http://schemas.openxmlformats.org/officeDocument/2006/relationships" xmlns:m="http://schemas.openxmlformats.org/officeDocument/2006/math" xmlns:v="urn:schemas-microsoft-com:vml" xmlns:wp14="http://schemas.microsoft.com/office/word/2010/wordprocessingDrawing" xmlns:wp="http://schemas.openxmlformats.org/drawingml/2006/wordprocessingDrawing" xmlns:w10="urn:schemas-microsoft-com:office:word" xmlns:w="http://schemas.openxmlformats.org/wordprocessingml/2006/main" xmlns:w14="http://schemas.microsoft.com/office/word/2010/wordml" xmlns:w15="http://schemas.microsoft.com/office/word/2012/wordml" xmlns:w16cex="http://schemas.microsoft.com/office/word/2018/wordml/cex" xmlns:w16cid="http://schemas.microsoft.com/office/word/2016/wordml/cid" xmlns:w16="http://schemas.microsoft.com/office/word/2018/wordml" xmlns:w16sdtdh="http://schemas.microsoft.com/office/word/2020/wordml/sdtdatahash" xmlns:w16se="http://schemas.microsoft.com/office/word/2015/wordml/symex" xmlns:wpg="http://schemas.microsoft.com/office/word/2010/wordprocessingGroup" xmlns:wpi="http://schemas.microsoft.com/office/word/2010/wordprocessingInk" xmlns:wne="http://schemas.microsoft.com/office/word/2006/wordml" xmlns:wps="http://schemas.microsoft.com/office/word/2010/wordprocessingShape" mc:Ignorable="w14 w15 w16se w16cid w16 w16cex w16sdtdh wp14">
   <w:body>
     <w:p>
       <w:pPr>
@@ -76,14 +76,12 @@
                 <w:rFonts w:ascii="Century Gothic" w:hAnsi="Century Gothic"/>
               </w:rPr>
             </w:pPr>
-            <w:proofErr w:type="gramStart"/>
             <w:r>
               <w:rPr>
                 <w:rFonts w:ascii="Century Gothic" w:hAnsi="Century Gothic"/>
               </w:rPr>
               <w:t>Nom:</w:t>
             </w:r>
-            <w:proofErr w:type="gramEnd"/>
             <w:r>
               <w:rPr>
                 <w:rFonts w:ascii="Century Gothic" w:hAnsi="Century Gothic"/>
@@ -158,14 +156,7 @@
               <w:rPr>
                 <w:rFonts w:ascii="Century Gothic" w:hAnsi="Century Gothic"/>
               </w:rPr>
-              <w:t xml:space="preserve">ETML   </w:t>
-            </w:r>
-            <w:proofErr w:type="gramStart"/>
-            <w:r>
-              <w:rPr>
-                <w:rFonts w:ascii="Century Gothic" w:hAnsi="Century Gothic"/>
-              </w:rPr>
-              <w:t xml:space="preserve">/  </w:t>
+              <w:t xml:space="preserve">ETML   /  </w:t>
             </w:r>
             <w:r>
               <w:rPr>
@@ -173,7 +164,6 @@
               </w:rPr>
               <w:t>VENNES</w:t>
             </w:r>
-            <w:proofErr w:type="gramEnd"/>
             <w:r>
               <w:rPr>
                 <w:rFonts w:ascii="Century Gothic" w:hAnsi="Century Gothic"/>
@@ -184,16 +174,8 @@
               <w:rPr>
                 <w:rFonts w:ascii="Century Gothic" w:hAnsi="Century Gothic"/>
               </w:rPr>
-              <w:t xml:space="preserve"> </w:t>
+              <w:t xml:space="preserve"> /  1010</w:t>
             </w:r>
-            <w:proofErr w:type="gramStart"/>
-            <w:r>
-              <w:rPr>
-                <w:rFonts w:ascii="Century Gothic" w:hAnsi="Century Gothic"/>
-              </w:rPr>
-              <w:t>/  1010</w:t>
-            </w:r>
-            <w:proofErr w:type="gramEnd"/>
             <w:r>
               <w:rPr>
                 <w:rFonts w:ascii="Century Gothic" w:hAnsi="Century Gothic"/>
@@ -245,14 +227,12 @@
                 <w:rFonts w:ascii="Century Gothic" w:hAnsi="Century Gothic"/>
               </w:rPr>
             </w:pPr>
-            <w:proofErr w:type="gramStart"/>
             <w:r>
               <w:rPr>
                 <w:rFonts w:ascii="Century Gothic" w:hAnsi="Century Gothic"/>
               </w:rPr>
               <w:t>Nom:</w:t>
             </w:r>
-            <w:proofErr w:type="gramEnd"/>
             <w:r>
               <w:rPr>
                 <w:rFonts w:ascii="Century Gothic" w:hAnsi="Century Gothic"/>
@@ -277,7 +257,6 @@
                 <w:b w:val="0"/>
               </w:rPr>
             </w:pPr>
-            <w:proofErr w:type="gramStart"/>
             <w:r>
               <w:rPr>
                 <w:rFonts w:ascii="Century Gothic" w:hAnsi="Century Gothic"/>
@@ -300,7 +279,6 @@
               </w:rPr>
               <w:t>:</w:t>
             </w:r>
-            <w:proofErr w:type="gramEnd"/>
             <w:r>
               <w:rPr>
                 <w:rFonts w:ascii="Century Gothic" w:hAnsi="Century Gothic"/>
@@ -1102,35 +1080,7 @@
         <w:rPr>
           <w:rFonts w:ascii="Century Gothic" w:hAnsi="Century Gothic"/>
         </w:rPr>
-        <w:t xml:space="preserve">JS avec le </w:t>
-      </w:r>
-      <w:proofErr w:type="spellStart"/>
-      <w:r>
-        <w:rPr>
-          <w:rFonts w:ascii="Century Gothic" w:hAnsi="Century Gothic"/>
-        </w:rPr>
-        <w:t>framework</w:t>
-      </w:r>
-      <w:proofErr w:type="spellEnd"/>
-      <w:r>
-        <w:rPr>
-          <w:rFonts w:ascii="Century Gothic" w:hAnsi="Century Gothic"/>
-        </w:rPr>
-        <w:t xml:space="preserve"> </w:t>
-      </w:r>
-      <w:proofErr w:type="spellStart"/>
-      <w:r>
-        <w:rPr>
-          <w:rFonts w:ascii="Century Gothic" w:hAnsi="Century Gothic"/>
-        </w:rPr>
-        <w:t>AdonisJS</w:t>
-      </w:r>
-      <w:proofErr w:type="spellEnd"/>
-      <w:r>
-        <w:rPr>
-          <w:rFonts w:ascii="Century Gothic" w:hAnsi="Century Gothic"/>
-        </w:rPr>
-        <w:t>.</w:t>
+        <w:t>JS avec le framework AdonisJS.</w:t>
       </w:r>
     </w:p>
     <w:p>
@@ -1286,16 +1236,8 @@
               <w:rPr>
                 <w:rFonts w:ascii="Century Gothic" w:hAnsi="Century Gothic"/>
               </w:rPr>
-              <w:t xml:space="preserve"> et </w:t>
+              <w:t xml:space="preserve"> et github</w:t>
             </w:r>
-            <w:proofErr w:type="spellStart"/>
-            <w:r>
-              <w:rPr>
-                <w:rFonts w:ascii="Century Gothic" w:hAnsi="Century Gothic"/>
-              </w:rPr>
-              <w:t>github</w:t>
-            </w:r>
-            <w:proofErr w:type="spellEnd"/>
           </w:p>
         </w:tc>
       </w:tr>
@@ -1454,16 +1396,8 @@
         <w:rPr>
           <w:rFonts w:ascii="Century Gothic" w:hAnsi="Century Gothic"/>
         </w:rPr>
-        <w:t>principaux composants d’</w:t>
-      </w:r>
-      <w:proofErr w:type="spellStart"/>
-      <w:r>
-        <w:rPr>
-          <w:rFonts w:ascii="Century Gothic" w:hAnsi="Century Gothic"/>
-        </w:rPr>
-        <w:t>AdonisJS</w:t>
-      </w:r>
-      <w:proofErr w:type="spellEnd"/>
+        <w:t>principaux composants d’AdonisJS</w:t>
+      </w:r>
       <w:r>
         <w:rPr>
           <w:rFonts w:ascii="Century Gothic" w:hAnsi="Century Gothic"/>
@@ -1500,21 +1434,7 @@
         <w:rPr>
           <w:rFonts w:ascii="Century Gothic" w:hAnsi="Century Gothic"/>
         </w:rPr>
-        <w:t xml:space="preserve"> mais vous devez </w:t>
-      </w:r>
-      <w:proofErr w:type="gramStart"/>
-      <w:r>
-        <w:rPr>
-          <w:rFonts w:ascii="Century Gothic" w:hAnsi="Century Gothic"/>
-        </w:rPr>
-        <w:t>être en capacité</w:t>
-      </w:r>
-      <w:proofErr w:type="gramEnd"/>
-      <w:r>
-        <w:rPr>
-          <w:rFonts w:ascii="Century Gothic" w:hAnsi="Century Gothic"/>
-        </w:rPr>
-        <w:t xml:space="preserve"> d’expliquer chaque ligne de code que vous avez écrits (ou copi</w:t>
+        <w:t xml:space="preserve"> mais vous devez être en capacité d’expliquer chaque ligne de code que vous avez écrits (ou copi</w:t>
       </w:r>
       <w:r>
         <w:rPr>
@@ -1634,21 +1554,7 @@
         <w:rPr>
           <w:rFonts w:ascii="Century Gothic" w:hAnsi="Century Gothic"/>
         </w:rPr>
-        <w:t xml:space="preserve"> l'étudiant passe les cartes d’un deck en </w:t>
-      </w:r>
-      <w:proofErr w:type="gramStart"/>
-      <w:r>
-        <w:rPr>
-          <w:rFonts w:ascii="Century Gothic" w:hAnsi="Century Gothic"/>
-        </w:rPr>
-        <w:t>revue:</w:t>
-      </w:r>
-      <w:proofErr w:type="gramEnd"/>
-      <w:r>
-        <w:rPr>
-          <w:rFonts w:ascii="Century Gothic" w:hAnsi="Century Gothic"/>
-        </w:rPr>
-        <w:t xml:space="preserve"> il consulte le côté question, énonce une réponse</w:t>
+        <w:t xml:space="preserve"> l'étudiant passe les cartes d’un deck en revue: il consulte le côté question, énonce une réponse</w:t>
       </w:r>
       <w:r>
         <w:rPr>
@@ -1776,21 +1682,7 @@
         <w:rPr>
           <w:rFonts w:ascii="Century Gothic" w:hAnsi="Century Gothic"/>
         </w:rPr>
-        <w:t xml:space="preserve">L’analyse fonctionnelle de l’application </w:t>
-      </w:r>
-      <w:proofErr w:type="spellStart"/>
-      <w:r>
-        <w:rPr>
-          <w:rFonts w:ascii="Century Gothic" w:hAnsi="Century Gothic"/>
-        </w:rPr>
-        <w:t>FlashCards</w:t>
-      </w:r>
-      <w:proofErr w:type="spellEnd"/>
-      <w:r>
-        <w:rPr>
-          <w:rFonts w:ascii="Century Gothic" w:hAnsi="Century Gothic"/>
-        </w:rPr>
-        <w:t xml:space="preserve"> a déjà été entièrement réalisé pour vous</w:t>
+        <w:t>L’analyse fonctionnelle de l’application FlashCards a déjà été entièrement réalisé pour vous</w:t>
       </w:r>
       <w:r>
         <w:rPr>
@@ -1890,21 +1782,7 @@
         <w:rPr>
           <w:rFonts w:ascii="Century Gothic" w:hAnsi="Century Gothic"/>
         </w:rPr>
-        <w:t xml:space="preserve">. A la fin de la réalisation d’une US sur une branche Git, vous devrez créer une `pull </w:t>
-      </w:r>
-      <w:proofErr w:type="spellStart"/>
-      <w:r>
-        <w:rPr>
-          <w:rFonts w:ascii="Century Gothic" w:hAnsi="Century Gothic"/>
-        </w:rPr>
-        <w:t>request</w:t>
-      </w:r>
-      <w:proofErr w:type="spellEnd"/>
-      <w:r>
-        <w:rPr>
-          <w:rFonts w:ascii="Century Gothic" w:hAnsi="Century Gothic"/>
-        </w:rPr>
-        <w:t>`, laquelle sera traitée durant une revue de code suivant le modèle fourni. Il est de votre responsabilité d’organiser la revue. Il est possible de refaire une deuxième (éventuellement une troisième) revue en cas de besoin.</w:t>
+        <w:t>. A la fin de la réalisation d’une US sur une branche Git, vous devrez créer une `pull request`, laquelle sera traitée durant une revue de code suivant le modèle fourni. Il est de votre responsabilité d’organiser la revue. Il est possible de refaire une deuxième (éventuellement une troisième) revue en cas de besoin.</w:t>
       </w:r>
     </w:p>
     <w:p>
@@ -2012,21 +1890,7 @@
         <w:rPr>
           <w:rFonts w:ascii="Century Gothic" w:hAnsi="Century Gothic"/>
         </w:rPr>
-        <w:t xml:space="preserve">Un joker est retiré </w:t>
-      </w:r>
-      <w:proofErr w:type="gramStart"/>
-      <w:r>
-        <w:rPr>
-          <w:rFonts w:ascii="Century Gothic" w:hAnsi="Century Gothic"/>
-        </w:rPr>
-        <w:t>suite à un</w:t>
-      </w:r>
-      <w:proofErr w:type="gramEnd"/>
-      <w:r>
-        <w:rPr>
-          <w:rFonts w:ascii="Century Gothic" w:hAnsi="Century Gothic"/>
-        </w:rPr>
-        <w:t xml:space="preserve"> comportement non professionnel (utilisation </w:t>
+        <w:t xml:space="preserve">Un joker est retiré suite à un comportement non professionnel (utilisation </w:t>
       </w:r>
       <w:r>
         <w:rPr>
@@ -2040,14 +1904,12 @@
         </w:rPr>
         <w:t xml:space="preserve">de l'IA, du téléphone, incapable d'expliquer le code </w:t>
       </w:r>
-      <w:proofErr w:type="spellStart"/>
       <w:r>
         <w:rPr>
           <w:rFonts w:ascii="Century Gothic" w:hAnsi="Century Gothic"/>
         </w:rPr>
         <w:t>commité</w:t>
       </w:r>
-      <w:proofErr w:type="spellEnd"/>
       <w:r>
         <w:rPr>
           <w:rFonts w:ascii="Century Gothic" w:hAnsi="Century Gothic"/>
@@ -2060,19 +1922,11 @@
         </w:rPr>
         <w:t xml:space="preserve">non-observation des consignes, </w:t>
       </w:r>
-      <w:proofErr w:type="spellStart"/>
-      <w:r>
-        <w:rPr>
-          <w:rFonts w:ascii="Century Gothic" w:hAnsi="Century Gothic"/>
-        </w:rPr>
-        <w:t>etc</w:t>
-      </w:r>
-      <w:proofErr w:type="spellEnd"/>
-      <w:r>
-        <w:rPr>
-          <w:rFonts w:ascii="Century Gothic" w:hAnsi="Century Gothic"/>
-        </w:rPr>
-        <w:t>)</w:t>
+      <w:r>
+        <w:rPr>
+          <w:rFonts w:ascii="Century Gothic" w:hAnsi="Century Gothic"/>
+        </w:rPr>
+        <w:t>etc)</w:t>
       </w:r>
     </w:p>
     <w:p>
@@ -2116,35 +1970,7 @@
         <w:rPr>
           <w:rFonts w:ascii="Century Gothic" w:hAnsi="Century Gothic"/>
         </w:rPr>
-        <w:t xml:space="preserve"> </w:t>
-      </w:r>
-      <w:proofErr w:type="spellStart"/>
-      <w:r>
-        <w:rPr>
-          <w:rFonts w:ascii="Century Gothic" w:hAnsi="Century Gothic"/>
-        </w:rPr>
-        <w:t>KanBan</w:t>
-      </w:r>
-      <w:proofErr w:type="spellEnd"/>
-      <w:r>
-        <w:rPr>
-          <w:rFonts w:ascii="Century Gothic" w:hAnsi="Century Gothic"/>
-        </w:rPr>
-        <w:t xml:space="preserve"> sur </w:t>
-      </w:r>
-      <w:proofErr w:type="spellStart"/>
-      <w:r>
-        <w:rPr>
-          <w:rFonts w:ascii="Century Gothic" w:hAnsi="Century Gothic"/>
-        </w:rPr>
-        <w:t>Github</w:t>
-      </w:r>
-      <w:proofErr w:type="spellEnd"/>
-      <w:r>
-        <w:rPr>
-          <w:rFonts w:ascii="Century Gothic" w:hAnsi="Century Gothic"/>
-        </w:rPr>
-        <w:t xml:space="preserve"> Project</w:t>
+        <w:t xml:space="preserve"> KanBan sur Github Project</w:t>
       </w:r>
       <w:r>
         <w:rPr>
@@ -2219,21 +2045,7 @@
           <w:rFonts w:ascii="Century Gothic" w:hAnsi="Century Gothic"/>
         </w:rPr>
         <w:lastRenderedPageBreak/>
-        <w:t xml:space="preserve">Les sources, les fichiers, les répertoires, les </w:t>
-      </w:r>
-      <w:proofErr w:type="spellStart"/>
-      <w:r>
-        <w:rPr>
-          <w:rFonts w:ascii="Century Gothic" w:hAnsi="Century Gothic"/>
-        </w:rPr>
-        <w:t>commits</w:t>
-      </w:r>
-      <w:proofErr w:type="spellEnd"/>
-      <w:r>
-        <w:rPr>
-          <w:rFonts w:ascii="Century Gothic" w:hAnsi="Century Gothic"/>
-        </w:rPr>
-        <w:t>, et autres sources d'informations concernées par le journal sont référencés.</w:t>
+        <w:t>Les sources, les fichiers, les répertoires, les commits, et autres sources d'informations concernées par le journal sont référencés.</w:t>
       </w:r>
     </w:p>
     <w:p>
@@ -2376,7 +2188,6 @@
         </w:rPr>
         <w:t xml:space="preserve">ons </w:t>
       </w:r>
-      <w:proofErr w:type="spellStart"/>
       <w:r>
         <w:rPr>
           <w:rFonts w:ascii="Century Gothic" w:hAnsi="Century Gothic"/>
@@ -2387,7 +2198,6 @@
         </w:rPr>
         <w:t>GitJournal</w:t>
       </w:r>
-      <w:proofErr w:type="spellEnd"/>
       <w:r>
         <w:rPr>
           <w:rFonts w:ascii="Century Gothic" w:hAnsi="Century Gothic"/>
@@ -2430,7 +2240,6 @@
         </w:rPr>
         <w:t xml:space="preserve">Produire une documentation minimale mais de qualité. Concrètement, le </w:t>
       </w:r>
-      <w:proofErr w:type="spellStart"/>
       <w:r>
         <w:rPr>
           <w:rFonts w:ascii="Century Gothic" w:hAnsi="Century Gothic"/>
@@ -2441,7 +2250,6 @@
         </w:rPr>
         <w:t>ReadMe</w:t>
       </w:r>
-      <w:proofErr w:type="spellEnd"/>
       <w:r>
         <w:rPr>
           <w:rFonts w:ascii="Century Gothic" w:hAnsi="Century Gothic"/>
@@ -2488,21 +2296,7 @@
         <w:rPr>
           <w:rFonts w:ascii="Century Gothic" w:hAnsi="Century Gothic"/>
         </w:rPr>
-        <w:t xml:space="preserve">La marche à suivre pour qu’un développeur lambda, ne connaissant pas particulièrement </w:t>
-      </w:r>
-      <w:proofErr w:type="spellStart"/>
-      <w:r>
-        <w:rPr>
-          <w:rFonts w:ascii="Century Gothic" w:hAnsi="Century Gothic"/>
-        </w:rPr>
-        <w:t>AdonisJS</w:t>
-      </w:r>
-      <w:proofErr w:type="spellEnd"/>
-      <w:r>
-        <w:rPr>
-          <w:rFonts w:ascii="Century Gothic" w:hAnsi="Century Gothic"/>
-        </w:rPr>
-        <w:t xml:space="preserve"> sois capable d’installer et de démarrer votre application.</w:t>
+        <w:t>La marche à suivre pour qu’un développeur lambda, ne connaissant pas particulièrement AdonisJS sois capable d’installer et de démarrer votre application.</w:t>
       </w:r>
     </w:p>
     <w:p>
@@ -2587,101 +2381,19 @@
           <w:bCs/>
         </w:rPr>
       </w:pPr>
-      <w:proofErr w:type="spellStart"/>
       <w:r>
         <w:rPr>
           <w:rFonts w:ascii="Century Gothic" w:hAnsi="Century Gothic"/>
           <w:b/>
         </w:rPr>
-        <w:t>AdonisJS</w:t>
-      </w:r>
-      <w:proofErr w:type="spellEnd"/>
-      <w:r>
-        <w:rPr>
-          <w:rFonts w:ascii="Century Gothic" w:hAnsi="Century Gothic"/>
-          <w:b/>
-        </w:rPr>
-        <w:t xml:space="preserve"> : </w:t>
-      </w:r>
-      <w:proofErr w:type="spellStart"/>
+        <w:t xml:space="preserve">AdonisJS : </w:t>
+      </w:r>
       <w:r>
         <w:rPr>
           <w:rFonts w:ascii="Century Gothic" w:hAnsi="Century Gothic"/>
           <w:bCs/>
         </w:rPr>
-        <w:t>AdonisJS</w:t>
-      </w:r>
-      <w:proofErr w:type="spellEnd"/>
-      <w:r>
-        <w:rPr>
-          <w:rFonts w:ascii="Century Gothic" w:hAnsi="Century Gothic"/>
-          <w:bCs/>
-        </w:rPr>
-        <w:t xml:space="preserve"> est un </w:t>
-      </w:r>
-      <w:proofErr w:type="spellStart"/>
-      <w:r>
-        <w:rPr>
-          <w:rFonts w:ascii="Century Gothic" w:hAnsi="Century Gothic"/>
-          <w:bCs/>
-        </w:rPr>
-        <w:t>framework</w:t>
-      </w:r>
-      <w:proofErr w:type="spellEnd"/>
-      <w:r>
-        <w:rPr>
-          <w:rFonts w:ascii="Century Gothic" w:hAnsi="Century Gothic"/>
-          <w:bCs/>
-        </w:rPr>
-        <w:t xml:space="preserve"> backend Node.js moderne, </w:t>
-      </w:r>
-      <w:proofErr w:type="spellStart"/>
-      <w:r>
-        <w:rPr>
-          <w:rFonts w:ascii="Century Gothic" w:hAnsi="Century Gothic"/>
-          <w:bCs/>
-        </w:rPr>
-        <w:t>opinionated</w:t>
-      </w:r>
-      <w:proofErr w:type="spellEnd"/>
-      <w:r>
-        <w:rPr>
-          <w:rFonts w:ascii="Century Gothic" w:hAnsi="Century Gothic"/>
-          <w:bCs/>
-        </w:rPr>
-        <w:t xml:space="preserve"> et basé sur </w:t>
-      </w:r>
-      <w:proofErr w:type="spellStart"/>
-      <w:r>
-        <w:rPr>
-          <w:rFonts w:ascii="Century Gothic" w:hAnsi="Century Gothic"/>
-          <w:bCs/>
-        </w:rPr>
-        <w:t>TypeScript</w:t>
-      </w:r>
-      <w:proofErr w:type="spellEnd"/>
-      <w:r>
-        <w:rPr>
-          <w:rFonts w:ascii="Century Gothic" w:hAnsi="Century Gothic"/>
-          <w:bCs/>
-        </w:rPr>
-        <w:t xml:space="preserve">. Il s'inspire de </w:t>
-      </w:r>
-      <w:proofErr w:type="spellStart"/>
-      <w:r>
-        <w:rPr>
-          <w:rFonts w:ascii="Century Gothic" w:hAnsi="Century Gothic"/>
-          <w:bCs/>
-        </w:rPr>
-        <w:t>Laravel</w:t>
-      </w:r>
-      <w:proofErr w:type="spellEnd"/>
-      <w:r>
-        <w:rPr>
-          <w:rFonts w:ascii="Century Gothic" w:hAnsi="Century Gothic"/>
-          <w:bCs/>
-        </w:rPr>
-        <w:t xml:space="preserve"> (PHP) en adoptant une approche structurée et pragmatique pour le développement web, avec un accent sur la productivité des développeurs.</w:t>
+        <w:t>AdonisJS est un framework backend Node.js moderne, opinionated et basé sur TypeScript. Il s'inspire de Laravel (PHP) en adoptant une approche structurée et pragmatique pour le développement web, avec un accent sur la productivité des développeurs.</w:t>
       </w:r>
     </w:p>
     <w:p>
@@ -2691,7 +2403,6 @@
           <w:rFonts w:ascii="Century Gothic" w:hAnsi="Century Gothic"/>
         </w:rPr>
       </w:pPr>
-      <w:proofErr w:type="spellStart"/>
       <w:r>
         <w:rPr>
           <w:rFonts w:ascii="Century Gothic" w:hAnsi="Century Gothic"/>
@@ -2699,7 +2410,6 @@
         </w:rPr>
         <w:t>npm</w:t>
       </w:r>
-      <w:proofErr w:type="spellEnd"/>
       <w:r>
         <w:rPr>
           <w:rFonts w:ascii="Century Gothic" w:hAnsi="Century Gothic"/>
@@ -2719,7 +2429,6 @@
         </w:rPr>
         <w:t xml:space="preserve"> sur votre machine, </w:t>
       </w:r>
-      <w:proofErr w:type="spellStart"/>
       <w:r>
         <w:rPr>
           <w:rFonts w:ascii="Century Gothic" w:hAnsi="Century Gothic"/>
@@ -2727,7 +2436,6 @@
         </w:rPr>
         <w:t>npm</w:t>
       </w:r>
-      <w:proofErr w:type="spellEnd"/>
       <w:r>
         <w:rPr>
           <w:rFonts w:ascii="Century Gothic" w:hAnsi="Century Gothic"/>
@@ -2749,21 +2457,12 @@
           <w:b/>
         </w:rPr>
       </w:pPr>
-      <w:proofErr w:type="spellStart"/>
       <w:r>
         <w:rPr>
           <w:rFonts w:ascii="Century Gothic" w:hAnsi="Century Gothic"/>
           <w:b/>
         </w:rPr>
-        <w:t>ECMAScript</w:t>
-      </w:r>
-      <w:proofErr w:type="spellEnd"/>
-      <w:r>
-        <w:rPr>
-          <w:rFonts w:ascii="Century Gothic" w:hAnsi="Century Gothic"/>
-          <w:b/>
-        </w:rPr>
-        <w:t xml:space="preserve"> Modules (ESM)</w:t>
+        <w:t>ECMAScript Modules (ESM)</w:t>
       </w:r>
     </w:p>
     <w:p>
@@ -3033,7 +2732,6 @@
         </w:rPr>
         <w:t>l</w:t>
       </w:r>
-      <w:proofErr w:type="spellStart"/>
       <w:r>
         <w:rPr>
           <w:rFonts w:ascii="Century Gothic" w:hAnsi="Century Gothic"/>
@@ -3046,7 +2744,6 @@
         </w:rPr>
         <w:t>z</w:t>
       </w:r>
-      <w:proofErr w:type="spellEnd"/>
       <w:r>
         <w:rPr>
           <w:rFonts w:ascii="Century Gothic" w:hAnsi="Century Gothic"/>
@@ -3475,39 +3172,7 @@
           <w:rFonts w:ascii="Century Gothic" w:hAnsi="Century Gothic"/>
           <w:lang w:val="fr-CH"/>
         </w:rPr>
-        <w:t xml:space="preserve">Ajoutez ce repo dans </w:t>
-      </w:r>
-      <w:proofErr w:type="spellStart"/>
-      <w:r>
-        <w:rPr>
-          <w:rFonts w:ascii="Century Gothic" w:hAnsi="Century Gothic"/>
-          <w:lang w:val="fr-CH"/>
-        </w:rPr>
-        <w:t>Github</w:t>
-      </w:r>
-      <w:proofErr w:type="spellEnd"/>
-      <w:r>
-        <w:rPr>
-          <w:rFonts w:ascii="Century Gothic" w:hAnsi="Century Gothic"/>
-          <w:lang w:val="fr-CH"/>
-        </w:rPr>
-        <w:t xml:space="preserve"> Desktop. Publiez-le sur votre compte, en privé, puis invitez votre enseignant (en lui donnant le droit « </w:t>
-      </w:r>
-      <w:proofErr w:type="spellStart"/>
-      <w:r>
-        <w:rPr>
-          <w:rFonts w:ascii="Century Gothic" w:hAnsi="Century Gothic"/>
-          <w:lang w:val="fr-CH"/>
-        </w:rPr>
-        <w:t>write</w:t>
-      </w:r>
-      <w:proofErr w:type="spellEnd"/>
-      <w:r>
-        <w:rPr>
-          <w:rFonts w:ascii="Century Gothic" w:hAnsi="Century Gothic"/>
-          <w:lang w:val="fr-CH"/>
-        </w:rPr>
-        <w:t> »)</w:t>
+        <w:t>Ajoutez ce repo dans Github Desktop. Publiez-le sur votre compte, en privé, puis invitez votre enseignant (en lui donnant le droit « write »)</w:t>
       </w:r>
     </w:p>
     <w:p>
@@ -3539,23 +3204,7 @@
           <w:rFonts w:ascii="Century Gothic" w:hAnsi="Century Gothic"/>
           <w:lang w:val="fr-CH"/>
         </w:rPr>
-        <w:t xml:space="preserve">La grille d’évaluation du projet est fournie en pièce jointe au job sur </w:t>
-      </w:r>
-      <w:proofErr w:type="spellStart"/>
-      <w:r>
-        <w:rPr>
-          <w:rFonts w:ascii="Century Gothic" w:hAnsi="Century Gothic"/>
-          <w:lang w:val="fr-CH"/>
-        </w:rPr>
-        <w:t>MarketPlace</w:t>
-      </w:r>
-      <w:proofErr w:type="spellEnd"/>
-      <w:r>
-        <w:rPr>
-          <w:rFonts w:ascii="Century Gothic" w:hAnsi="Century Gothic"/>
-          <w:lang w:val="fr-CH"/>
-        </w:rPr>
-        <w:t>.</w:t>
+        <w:t>La grille d’évaluation du projet est fournie en pièce jointe au job sur MarketPlace.</w:t>
       </w:r>
     </w:p>
     <w:p>
@@ -3571,23 +3220,41 @@
           <w:rFonts w:ascii="Century Gothic" w:hAnsi="Century Gothic"/>
           <w:lang w:val="fr-CH"/>
         </w:rPr>
-        <w:t>L’onglet « </w:t>
-      </w:r>
-      <w:proofErr w:type="spellStart"/>
-      <w:r>
+        <w:t>L’onglet « Contexualisation » fait référence aux éléments de ce cahier des charges.</w:t>
+      </w:r>
+    </w:p>
+    <w:p>
+      <w:pPr>
+        <w:pStyle w:val="Corpsdetexte"/>
         <w:rPr>
           <w:rFonts w:ascii="Century Gothic" w:hAnsi="Century Gothic"/>
           <w:lang w:val="fr-CH"/>
         </w:rPr>
-        <w:t>Contexualisation</w:t>
-      </w:r>
-      <w:proofErr w:type="spellEnd"/>
-      <w:r>
+      </w:pPr>
+    </w:p>
+    <w:p>
+      <w:pPr>
+        <w:pStyle w:val="Corpsdetexte"/>
         <w:rPr>
           <w:rFonts w:ascii="Century Gothic" w:hAnsi="Century Gothic"/>
           <w:lang w:val="fr-CH"/>
         </w:rPr>
-        <w:t> » fait référence aux éléments de ce cahier des charges.</w:t>
+      </w:pPr>
+    </w:p>
+    <w:p>
+      <w:pPr>
+        <w:pStyle w:val="Citationintense"/>
+      </w:pPr>
+      <w:r>
+        <w:t>Je confirme avoir lu attentivement – et donc pris connaissance – du contenu du CdC</w:t>
+      </w:r>
+    </w:p>
+    <w:p>
+      <w:pPr>
+        <w:pStyle w:val="Citationintense"/>
+      </w:pPr>
+      <w:r>
+        <w:t>Jonathan Junod</w:t>
       </w:r>
     </w:p>
     <w:sectPr>
@@ -3604,7 +3271,7 @@
 </file>
 
 <file path=word/endnotes.xml><?xml version="1.0" encoding="utf-8"?>
-<w:endnotes xmlns:wpc="http://schemas.microsoft.com/office/word/2010/wordprocessingCanvas" xmlns:cx="http://schemas.microsoft.com/office/drawing/2014/chartex" xmlns:cx1="http://schemas.microsoft.com/office/drawing/2015/9/8/chartex" xmlns:cx2="http://schemas.microsoft.com/office/drawing/2015/10/21/chartex" xmlns:cx3="http://schemas.microsoft.com/office/drawing/2016/5/9/chartex" xmlns:cx4="http://schemas.microsoft.com/office/drawing/2016/5/10/chartex" xmlns:cx5="http://schemas.microsoft.com/office/drawing/2016/5/11/chartex" xmlns:cx6="http://schemas.microsoft.com/office/drawing/2016/5/12/chartex" xmlns:cx7="http://schemas.microsoft.com/office/drawing/2016/5/13/chartex" xmlns:cx8="http://schemas.microsoft.com/office/drawing/2016/5/14/chartex" xmlns:mc="http://schemas.openxmlformats.org/markup-compatibility/2006" xmlns:aink="http://schemas.microsoft.com/office/drawing/2016/ink" xmlns:am3d="http://schemas.microsoft.com/office/drawing/2017/model3d" xmlns:o="urn:schemas-microsoft-com:office:office" xmlns:oel="http://schemas.microsoft.com/office/2019/extlst" xmlns:r="http://schemas.openxmlformats.org/officeDocument/2006/relationships" xmlns:m="http://schemas.openxmlformats.org/officeDocument/2006/math" xmlns:v="urn:schemas-microsoft-com:vml" xmlns:wp14="http://schemas.microsoft.com/office/word/2010/wordprocessingDrawing" xmlns:wp="http://schemas.openxmlformats.org/drawingml/2006/wordprocessingDrawing" xmlns:w10="urn:schemas-microsoft-com:office:word" xmlns:w="http://schemas.openxmlformats.org/wordprocessingml/2006/main" xmlns:w14="http://schemas.microsoft.com/office/word/2010/wordml" xmlns:w15="http://schemas.microsoft.com/office/word/2012/wordml" xmlns:w16cex="http://schemas.microsoft.com/office/word/2018/wordml/cex" xmlns:w16cid="http://schemas.microsoft.com/office/word/2016/wordml/cid" xmlns:w16="http://schemas.microsoft.com/office/word/2018/wordml" xmlns:w16du="http://schemas.microsoft.com/office/word/2023/wordml/word16du" xmlns:w16sdtdh="http://schemas.microsoft.com/office/word/2020/wordml/sdtdatahash" xmlns:w16sdtfl="http://schemas.microsoft.com/office/word/2024/wordml/sdtformatlock" xmlns:w16se="http://schemas.microsoft.com/office/word/2015/wordml/symex" xmlns:wpg="http://schemas.microsoft.com/office/word/2010/wordprocessingGroup" xmlns:wpi="http://schemas.microsoft.com/office/word/2010/wordprocessingInk" xmlns:wne="http://schemas.microsoft.com/office/word/2006/wordml" xmlns:wps="http://schemas.microsoft.com/office/word/2010/wordprocessingShape" mc:Ignorable="w14 w15 w16se w16cid w16 w16cex w16sdtdh w16sdtfl w16du wp14">
+<w:endnotes xmlns:wpc="http://schemas.microsoft.com/office/word/2010/wordprocessingCanvas" xmlns:cx="http://schemas.microsoft.com/office/drawing/2014/chartex" xmlns:cx1="http://schemas.microsoft.com/office/drawing/2015/9/8/chartex" xmlns:cx2="http://schemas.microsoft.com/office/drawing/2015/10/21/chartex" xmlns:cx3="http://schemas.microsoft.com/office/drawing/2016/5/9/chartex" xmlns:cx4="http://schemas.microsoft.com/office/drawing/2016/5/10/chartex" xmlns:cx5="http://schemas.microsoft.com/office/drawing/2016/5/11/chartex" xmlns:cx6="http://schemas.microsoft.com/office/drawing/2016/5/12/chartex" xmlns:cx7="http://schemas.microsoft.com/office/drawing/2016/5/13/chartex" xmlns:cx8="http://schemas.microsoft.com/office/drawing/2016/5/14/chartex" xmlns:mc="http://schemas.openxmlformats.org/markup-compatibility/2006" xmlns:aink="http://schemas.microsoft.com/office/drawing/2016/ink" xmlns:am3d="http://schemas.microsoft.com/office/drawing/2017/model3d" xmlns:o="urn:schemas-microsoft-com:office:office" xmlns:oel="http://schemas.microsoft.com/office/2019/extlst" xmlns:r="http://schemas.openxmlformats.org/officeDocument/2006/relationships" xmlns:m="http://schemas.openxmlformats.org/officeDocument/2006/math" xmlns:v="urn:schemas-microsoft-com:vml" xmlns:wp14="http://schemas.microsoft.com/office/word/2010/wordprocessingDrawing" xmlns:wp="http://schemas.openxmlformats.org/drawingml/2006/wordprocessingDrawing" xmlns:w10="urn:schemas-microsoft-com:office:word" xmlns:w="http://schemas.openxmlformats.org/wordprocessingml/2006/main" xmlns:w14="http://schemas.microsoft.com/office/word/2010/wordml" xmlns:w15="http://schemas.microsoft.com/office/word/2012/wordml" xmlns:w16cex="http://schemas.microsoft.com/office/word/2018/wordml/cex" xmlns:w16cid="http://schemas.microsoft.com/office/word/2016/wordml/cid" xmlns:w16="http://schemas.microsoft.com/office/word/2018/wordml" xmlns:w16sdtdh="http://schemas.microsoft.com/office/word/2020/wordml/sdtdatahash" xmlns:w16se="http://schemas.microsoft.com/office/word/2015/wordml/symex" xmlns:wpg="http://schemas.microsoft.com/office/word/2010/wordprocessingGroup" xmlns:wpi="http://schemas.microsoft.com/office/word/2010/wordprocessingInk" xmlns:wne="http://schemas.microsoft.com/office/word/2006/wordml" xmlns:wps="http://schemas.microsoft.com/office/word/2010/wordprocessingShape" mc:Ignorable="w14 w15 w16se w16cid w16 w16cex w16sdtdh wp14">
   <w:endnote w:type="separator" w:id="-1">
     <w:p>
       <w:r>
@@ -3626,7 +3293,7 @@
 </file>
 
 <file path=word/footer1.xml><?xml version="1.0" encoding="utf-8"?>
-<w:ftr xmlns:wpc="http://schemas.microsoft.com/office/word/2010/wordprocessingCanvas" xmlns:cx="http://schemas.microsoft.com/office/drawing/2014/chartex" xmlns:cx1="http://schemas.microsoft.com/office/drawing/2015/9/8/chartex" xmlns:cx2="http://schemas.microsoft.com/office/drawing/2015/10/21/chartex" xmlns:cx3="http://schemas.microsoft.com/office/drawing/2016/5/9/chartex" xmlns:cx4="http://schemas.microsoft.com/office/drawing/2016/5/10/chartex" xmlns:cx5="http://schemas.microsoft.com/office/drawing/2016/5/11/chartex" xmlns:cx6="http://schemas.microsoft.com/office/drawing/2016/5/12/chartex" xmlns:cx7="http://schemas.microsoft.com/office/drawing/2016/5/13/chartex" xmlns:cx8="http://schemas.microsoft.com/office/drawing/2016/5/14/chartex" xmlns:mc="http://schemas.openxmlformats.org/markup-compatibility/2006" xmlns:aink="http://schemas.microsoft.com/office/drawing/2016/ink" xmlns:am3d="http://schemas.microsoft.com/office/drawing/2017/model3d" xmlns:o="urn:schemas-microsoft-com:office:office" xmlns:oel="http://schemas.microsoft.com/office/2019/extlst" xmlns:r="http://schemas.openxmlformats.org/officeDocument/2006/relationships" xmlns:m="http://schemas.openxmlformats.org/officeDocument/2006/math" xmlns:v="urn:schemas-microsoft-com:vml" xmlns:wp14="http://schemas.microsoft.com/office/word/2010/wordprocessingDrawing" xmlns:wp="http://schemas.openxmlformats.org/drawingml/2006/wordprocessingDrawing" xmlns:w10="urn:schemas-microsoft-com:office:word" xmlns:w="http://schemas.openxmlformats.org/wordprocessingml/2006/main" xmlns:w14="http://schemas.microsoft.com/office/word/2010/wordml" xmlns:w15="http://schemas.microsoft.com/office/word/2012/wordml" xmlns:w16cex="http://schemas.microsoft.com/office/word/2018/wordml/cex" xmlns:w16cid="http://schemas.microsoft.com/office/word/2016/wordml/cid" xmlns:w16="http://schemas.microsoft.com/office/word/2018/wordml" xmlns:w16du="http://schemas.microsoft.com/office/word/2023/wordml/word16du" xmlns:w16sdtdh="http://schemas.microsoft.com/office/word/2020/wordml/sdtdatahash" xmlns:w16sdtfl="http://schemas.microsoft.com/office/word/2024/wordml/sdtformatlock" xmlns:w16se="http://schemas.microsoft.com/office/word/2015/wordml/symex" xmlns:wpg="http://schemas.microsoft.com/office/word/2010/wordprocessingGroup" xmlns:wpi="http://schemas.microsoft.com/office/word/2010/wordprocessingInk" xmlns:wne="http://schemas.microsoft.com/office/word/2006/wordml" xmlns:wps="http://schemas.microsoft.com/office/word/2010/wordprocessingShape" mc:Ignorable="w14 w15 w16se w16cid w16 w16cex w16sdtdh w16sdtfl w16du wp14">
+<w:ftr xmlns:wpc="http://schemas.microsoft.com/office/word/2010/wordprocessingCanvas" xmlns:cx="http://schemas.microsoft.com/office/drawing/2014/chartex" xmlns:cx1="http://schemas.microsoft.com/office/drawing/2015/9/8/chartex" xmlns:cx2="http://schemas.microsoft.com/office/drawing/2015/10/21/chartex" xmlns:cx3="http://schemas.microsoft.com/office/drawing/2016/5/9/chartex" xmlns:cx4="http://schemas.microsoft.com/office/drawing/2016/5/10/chartex" xmlns:cx5="http://schemas.microsoft.com/office/drawing/2016/5/11/chartex" xmlns:cx6="http://schemas.microsoft.com/office/drawing/2016/5/12/chartex" xmlns:cx7="http://schemas.microsoft.com/office/drawing/2016/5/13/chartex" xmlns:cx8="http://schemas.microsoft.com/office/drawing/2016/5/14/chartex" xmlns:mc="http://schemas.openxmlformats.org/markup-compatibility/2006" xmlns:aink="http://schemas.microsoft.com/office/drawing/2016/ink" xmlns:am3d="http://schemas.microsoft.com/office/drawing/2017/model3d" xmlns:o="urn:schemas-microsoft-com:office:office" xmlns:oel="http://schemas.microsoft.com/office/2019/extlst" xmlns:r="http://schemas.openxmlformats.org/officeDocument/2006/relationships" xmlns:m="http://schemas.openxmlformats.org/officeDocument/2006/math" xmlns:v="urn:schemas-microsoft-com:vml" xmlns:wp14="http://schemas.microsoft.com/office/word/2010/wordprocessingDrawing" xmlns:wp="http://schemas.openxmlformats.org/drawingml/2006/wordprocessingDrawing" xmlns:w10="urn:schemas-microsoft-com:office:word" xmlns:w="http://schemas.openxmlformats.org/wordprocessingml/2006/main" xmlns:w14="http://schemas.microsoft.com/office/word/2010/wordml" xmlns:w15="http://schemas.microsoft.com/office/word/2012/wordml" xmlns:w16cex="http://schemas.microsoft.com/office/word/2018/wordml/cex" xmlns:w16cid="http://schemas.microsoft.com/office/word/2016/wordml/cid" xmlns:w16="http://schemas.microsoft.com/office/word/2018/wordml" xmlns:w16sdtdh="http://schemas.microsoft.com/office/word/2020/wordml/sdtdatahash" xmlns:w16se="http://schemas.microsoft.com/office/word/2015/wordml/symex" xmlns:wpg="http://schemas.microsoft.com/office/word/2010/wordprocessingGroup" xmlns:wpi="http://schemas.microsoft.com/office/word/2010/wordprocessingInk" xmlns:wne="http://schemas.microsoft.com/office/word/2006/wordml" xmlns:wps="http://schemas.microsoft.com/office/word/2010/wordprocessingShape" mc:Ignorable="w14 w15 w16se w16cid w16 w16cex w16sdtdh wp14">
   <w:tbl>
     <w:tblPr>
       <w:tblW w:w="9923" w:type="dxa"/>
@@ -3862,7 +3529,7 @@
               <w:sz w:val="16"/>
               <w:szCs w:val="16"/>
             </w:rPr>
-            <w:t>07.01.2026</w:t>
+            <w:t>14.01.2026</w:t>
           </w:r>
           <w:r>
             <w:rPr>
@@ -4281,7 +3948,7 @@
 </file>
 
 <file path=word/footer2.xml><?xml version="1.0" encoding="utf-8"?>
-<w:ftr xmlns:wpc="http://schemas.microsoft.com/office/word/2010/wordprocessingCanvas" xmlns:cx="http://schemas.microsoft.com/office/drawing/2014/chartex" xmlns:cx1="http://schemas.microsoft.com/office/drawing/2015/9/8/chartex" xmlns:cx2="http://schemas.microsoft.com/office/drawing/2015/10/21/chartex" xmlns:cx3="http://schemas.microsoft.com/office/drawing/2016/5/9/chartex" xmlns:cx4="http://schemas.microsoft.com/office/drawing/2016/5/10/chartex" xmlns:cx5="http://schemas.microsoft.com/office/drawing/2016/5/11/chartex" xmlns:cx6="http://schemas.microsoft.com/office/drawing/2016/5/12/chartex" xmlns:cx7="http://schemas.microsoft.com/office/drawing/2016/5/13/chartex" xmlns:cx8="http://schemas.microsoft.com/office/drawing/2016/5/14/chartex" xmlns:mc="http://schemas.openxmlformats.org/markup-compatibility/2006" xmlns:aink="http://schemas.microsoft.com/office/drawing/2016/ink" xmlns:am3d="http://schemas.microsoft.com/office/drawing/2017/model3d" xmlns:o="urn:schemas-microsoft-com:office:office" xmlns:oel="http://schemas.microsoft.com/office/2019/extlst" xmlns:r="http://schemas.openxmlformats.org/officeDocument/2006/relationships" xmlns:m="http://schemas.openxmlformats.org/officeDocument/2006/math" xmlns:v="urn:schemas-microsoft-com:vml" xmlns:wp14="http://schemas.microsoft.com/office/word/2010/wordprocessingDrawing" xmlns:wp="http://schemas.openxmlformats.org/drawingml/2006/wordprocessingDrawing" xmlns:w10="urn:schemas-microsoft-com:office:word" xmlns:w="http://schemas.openxmlformats.org/wordprocessingml/2006/main" xmlns:w14="http://schemas.microsoft.com/office/word/2010/wordml" xmlns:w15="http://schemas.microsoft.com/office/word/2012/wordml" xmlns:w16cex="http://schemas.microsoft.com/office/word/2018/wordml/cex" xmlns:w16cid="http://schemas.microsoft.com/office/word/2016/wordml/cid" xmlns:w16="http://schemas.microsoft.com/office/word/2018/wordml" xmlns:w16du="http://schemas.microsoft.com/office/word/2023/wordml/word16du" xmlns:w16sdtdh="http://schemas.microsoft.com/office/word/2020/wordml/sdtdatahash" xmlns:w16sdtfl="http://schemas.microsoft.com/office/word/2024/wordml/sdtformatlock" xmlns:w16se="http://schemas.microsoft.com/office/word/2015/wordml/symex" xmlns:wpg="http://schemas.microsoft.com/office/word/2010/wordprocessingGroup" xmlns:wpi="http://schemas.microsoft.com/office/word/2010/wordprocessingInk" xmlns:wne="http://schemas.microsoft.com/office/word/2006/wordml" xmlns:wps="http://schemas.microsoft.com/office/word/2010/wordprocessingShape" mc:Ignorable="w14 w15 w16se w16cid w16 w16cex w16sdtdh w16sdtfl w16du wp14">
+<w:ftr xmlns:wpc="http://schemas.microsoft.com/office/word/2010/wordprocessingCanvas" xmlns:cx="http://schemas.microsoft.com/office/drawing/2014/chartex" xmlns:cx1="http://schemas.microsoft.com/office/drawing/2015/9/8/chartex" xmlns:cx2="http://schemas.microsoft.com/office/drawing/2015/10/21/chartex" xmlns:cx3="http://schemas.microsoft.com/office/drawing/2016/5/9/chartex" xmlns:cx4="http://schemas.microsoft.com/office/drawing/2016/5/10/chartex" xmlns:cx5="http://schemas.microsoft.com/office/drawing/2016/5/11/chartex" xmlns:cx6="http://schemas.microsoft.com/office/drawing/2016/5/12/chartex" xmlns:cx7="http://schemas.microsoft.com/office/drawing/2016/5/13/chartex" xmlns:cx8="http://schemas.microsoft.com/office/drawing/2016/5/14/chartex" xmlns:mc="http://schemas.openxmlformats.org/markup-compatibility/2006" xmlns:aink="http://schemas.microsoft.com/office/drawing/2016/ink" xmlns:am3d="http://schemas.microsoft.com/office/drawing/2017/model3d" xmlns:o="urn:schemas-microsoft-com:office:office" xmlns:oel="http://schemas.microsoft.com/office/2019/extlst" xmlns:r="http://schemas.openxmlformats.org/officeDocument/2006/relationships" xmlns:m="http://schemas.openxmlformats.org/officeDocument/2006/math" xmlns:v="urn:schemas-microsoft-com:vml" xmlns:wp14="http://schemas.microsoft.com/office/word/2010/wordprocessingDrawing" xmlns:wp="http://schemas.openxmlformats.org/drawingml/2006/wordprocessingDrawing" xmlns:w10="urn:schemas-microsoft-com:office:word" xmlns:w="http://schemas.openxmlformats.org/wordprocessingml/2006/main" xmlns:w14="http://schemas.microsoft.com/office/word/2010/wordml" xmlns:w15="http://schemas.microsoft.com/office/word/2012/wordml" xmlns:w16cex="http://schemas.microsoft.com/office/word/2018/wordml/cex" xmlns:w16cid="http://schemas.microsoft.com/office/word/2016/wordml/cid" xmlns:w16="http://schemas.microsoft.com/office/word/2018/wordml" xmlns:w16sdtdh="http://schemas.microsoft.com/office/word/2020/wordml/sdtdatahash" xmlns:w16se="http://schemas.microsoft.com/office/word/2015/wordml/symex" xmlns:wpg="http://schemas.microsoft.com/office/word/2010/wordprocessingGroup" xmlns:wpi="http://schemas.microsoft.com/office/word/2010/wordprocessingInk" xmlns:wne="http://schemas.microsoft.com/office/word/2006/wordml" xmlns:wps="http://schemas.microsoft.com/office/word/2010/wordprocessingShape" mc:Ignorable="w14 w15 w16se w16cid w16 w16cex w16sdtdh wp14">
   <w:p>
     <w:pPr>
       <w:pStyle w:val="Pieddepage"/>
@@ -4360,7 +4027,7 @@
             </wp:anchor>
           </w:drawing>
         </mc:Choice>
-        <mc:Fallback>
+        <mc:Fallback xmlns:w16sdtfl="http://schemas.microsoft.com/office/word/2024/wordml/sdtformatlock" xmlns:w16du="http://schemas.microsoft.com/office/word/2023/wordml/word16du">
           <w:pict>
             <v:line w14:anchorId="77669257" id="Line 2" o:spid="_x0000_s1026" style="position:absolute;z-index:251657728;visibility:visible;mso-wrap-style:square;mso-width-percent:0;mso-height-percent:0;mso-wrap-distance-left:9pt;mso-wrap-distance-top:0;mso-wrap-distance-right:9pt;mso-wrap-distance-bottom:0;mso-position-horizontal:absolute;mso-position-horizontal-relative:text;mso-position-vertical:absolute;mso-position-vertical-relative:text;mso-width-percent:0;mso-height-percent:0;mso-width-relative:page;mso-height-relative:page" from="-.5pt,-.1pt" to="496.35pt,-.1pt" o:gfxdata="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"/>
           </w:pict>
@@ -4531,7 +4198,7 @@
         <w:snapToGrid w:val="0"/>
         <w:sz w:val="12"/>
       </w:rPr>
-      <w:t>07/01/2026</w:t>
+      <w:t>14/01/2026</w:t>
     </w:r>
     <w:r>
       <w:rPr>
@@ -4580,7 +4247,7 @@
         <w:snapToGrid w:val="0"/>
         <w:sz w:val="12"/>
       </w:rPr>
-      <w:t>11:19</w:t>
+      <w:t>14:15</w:t>
     </w:r>
     <w:r>
       <w:rPr>
@@ -4722,7 +4389,7 @@
 </file>
 
 <file path=word/footnotes.xml><?xml version="1.0" encoding="utf-8"?>
-<w:footnotes xmlns:wpc="http://schemas.microsoft.com/office/word/2010/wordprocessingCanvas" xmlns:cx="http://schemas.microsoft.com/office/drawing/2014/chartex" xmlns:cx1="http://schemas.microsoft.com/office/drawing/2015/9/8/chartex" xmlns:cx2="http://schemas.microsoft.com/office/drawing/2015/10/21/chartex" xmlns:cx3="http://schemas.microsoft.com/office/drawing/2016/5/9/chartex" xmlns:cx4="http://schemas.microsoft.com/office/drawing/2016/5/10/chartex" xmlns:cx5="http://schemas.microsoft.com/office/drawing/2016/5/11/chartex" xmlns:cx6="http://schemas.microsoft.com/office/drawing/2016/5/12/chartex" xmlns:cx7="http://schemas.microsoft.com/office/drawing/2016/5/13/chartex" xmlns:cx8="http://schemas.microsoft.com/office/drawing/2016/5/14/chartex" xmlns:mc="http://schemas.openxmlformats.org/markup-compatibility/2006" xmlns:aink="http://schemas.microsoft.com/office/drawing/2016/ink" xmlns:am3d="http://schemas.microsoft.com/office/drawing/2017/model3d" xmlns:o="urn:schemas-microsoft-com:office:office" xmlns:oel="http://schemas.microsoft.com/office/2019/extlst" xmlns:r="http://schemas.openxmlformats.org/officeDocument/2006/relationships" xmlns:m="http://schemas.openxmlformats.org/officeDocument/2006/math" xmlns:v="urn:schemas-microsoft-com:vml" xmlns:wp14="http://schemas.microsoft.com/office/word/2010/wordprocessingDrawing" xmlns:wp="http://schemas.openxmlformats.org/drawingml/2006/wordprocessingDrawing" xmlns:w10="urn:schemas-microsoft-com:office:word" xmlns:w="http://schemas.openxmlformats.org/wordprocessingml/2006/main" xmlns:w14="http://schemas.microsoft.com/office/word/2010/wordml" xmlns:w15="http://schemas.microsoft.com/office/word/2012/wordml" xmlns:w16cex="http://schemas.microsoft.com/office/word/2018/wordml/cex" xmlns:w16cid="http://schemas.microsoft.com/office/word/2016/wordml/cid" xmlns:w16="http://schemas.microsoft.com/office/word/2018/wordml" xmlns:w16du="http://schemas.microsoft.com/office/word/2023/wordml/word16du" xmlns:w16sdtdh="http://schemas.microsoft.com/office/word/2020/wordml/sdtdatahash" xmlns:w16sdtfl="http://schemas.microsoft.com/office/word/2024/wordml/sdtformatlock" xmlns:w16se="http://schemas.microsoft.com/office/word/2015/wordml/symex" xmlns:wpg="http://schemas.microsoft.com/office/word/2010/wordprocessingGroup" xmlns:wpi="http://schemas.microsoft.com/office/word/2010/wordprocessingInk" xmlns:wne="http://schemas.microsoft.com/office/word/2006/wordml" xmlns:wps="http://schemas.microsoft.com/office/word/2010/wordprocessingShape" mc:Ignorable="w14 w15 w16se w16cid w16 w16cex w16sdtdh w16sdtfl w16du wp14">
+<w:footnotes xmlns:wpc="http://schemas.microsoft.com/office/word/2010/wordprocessingCanvas" xmlns:cx="http://schemas.microsoft.com/office/drawing/2014/chartex" xmlns:cx1="http://schemas.microsoft.com/office/drawing/2015/9/8/chartex" xmlns:cx2="http://schemas.microsoft.com/office/drawing/2015/10/21/chartex" xmlns:cx3="http://schemas.microsoft.com/office/drawing/2016/5/9/chartex" xmlns:cx4="http://schemas.microsoft.com/office/drawing/2016/5/10/chartex" xmlns:cx5="http://schemas.microsoft.com/office/drawing/2016/5/11/chartex" xmlns:cx6="http://schemas.microsoft.com/office/drawing/2016/5/12/chartex" xmlns:cx7="http://schemas.microsoft.com/office/drawing/2016/5/13/chartex" xmlns:cx8="http://schemas.microsoft.com/office/drawing/2016/5/14/chartex" xmlns:mc="http://schemas.openxmlformats.org/markup-compatibility/2006" xmlns:aink="http://schemas.microsoft.com/office/drawing/2016/ink" xmlns:am3d="http://schemas.microsoft.com/office/drawing/2017/model3d" xmlns:o="urn:schemas-microsoft-com:office:office" xmlns:oel="http://schemas.microsoft.com/office/2019/extlst" xmlns:r="http://schemas.openxmlformats.org/officeDocument/2006/relationships" xmlns:m="http://schemas.openxmlformats.org/officeDocument/2006/math" xmlns:v="urn:schemas-microsoft-com:vml" xmlns:wp14="http://schemas.microsoft.com/office/word/2010/wordprocessingDrawing" xmlns:wp="http://schemas.openxmlformats.org/drawingml/2006/wordprocessingDrawing" xmlns:w10="urn:schemas-microsoft-com:office:word" xmlns:w="http://schemas.openxmlformats.org/wordprocessingml/2006/main" xmlns:w14="http://schemas.microsoft.com/office/word/2010/wordml" xmlns:w15="http://schemas.microsoft.com/office/word/2012/wordml" xmlns:w16cex="http://schemas.microsoft.com/office/word/2018/wordml/cex" xmlns:w16cid="http://schemas.microsoft.com/office/word/2016/wordml/cid" xmlns:w16="http://schemas.microsoft.com/office/word/2018/wordml" xmlns:w16sdtdh="http://schemas.microsoft.com/office/word/2020/wordml/sdtdatahash" xmlns:w16se="http://schemas.microsoft.com/office/word/2015/wordml/symex" xmlns:wpg="http://schemas.microsoft.com/office/word/2010/wordprocessingGroup" xmlns:wpi="http://schemas.microsoft.com/office/word/2010/wordprocessingInk" xmlns:wne="http://schemas.microsoft.com/office/word/2006/wordml" xmlns:wps="http://schemas.microsoft.com/office/word/2010/wordprocessingShape" mc:Ignorable="w14 w15 w16se w16cid w16 w16cex w16sdtdh wp14">
   <w:footnote w:type="separator" w:id="-1">
     <w:p>
       <w:r>
@@ -4744,7 +4411,7 @@
 </file>
 
 <file path=word/header1.xml><?xml version="1.0" encoding="utf-8"?>
-<w:hdr xmlns:wpc="http://schemas.microsoft.com/office/word/2010/wordprocessingCanvas" xmlns:cx="http://schemas.microsoft.com/office/drawing/2014/chartex" xmlns:cx1="http://schemas.microsoft.com/office/drawing/2015/9/8/chartex" xmlns:cx2="http://schemas.microsoft.com/office/drawing/2015/10/21/chartex" xmlns:cx3="http://schemas.microsoft.com/office/drawing/2016/5/9/chartex" xmlns:cx4="http://schemas.microsoft.com/office/drawing/2016/5/10/chartex" xmlns:cx5="http://schemas.microsoft.com/office/drawing/2016/5/11/chartex" xmlns:cx6="http://schemas.microsoft.com/office/drawing/2016/5/12/chartex" xmlns:cx7="http://schemas.microsoft.com/office/drawing/2016/5/13/chartex" xmlns:cx8="http://schemas.microsoft.com/office/drawing/2016/5/14/chartex" xmlns:mc="http://schemas.openxmlformats.org/markup-compatibility/2006" xmlns:aink="http://schemas.microsoft.com/office/drawing/2016/ink" xmlns:am3d="http://schemas.microsoft.com/office/drawing/2017/model3d" xmlns:o="urn:schemas-microsoft-com:office:office" xmlns:oel="http://schemas.microsoft.com/office/2019/extlst" xmlns:r="http://schemas.openxmlformats.org/officeDocument/2006/relationships" xmlns:m="http://schemas.openxmlformats.org/officeDocument/2006/math" xmlns:v="urn:schemas-microsoft-com:vml" xmlns:wp14="http://schemas.microsoft.com/office/word/2010/wordprocessingDrawing" xmlns:wp="http://schemas.openxmlformats.org/drawingml/2006/wordprocessingDrawing" xmlns:w10="urn:schemas-microsoft-com:office:word" xmlns:w="http://schemas.openxmlformats.org/wordprocessingml/2006/main" xmlns:w14="http://schemas.microsoft.com/office/word/2010/wordml" xmlns:w15="http://schemas.microsoft.com/office/word/2012/wordml" xmlns:w16cex="http://schemas.microsoft.com/office/word/2018/wordml/cex" xmlns:w16cid="http://schemas.microsoft.com/office/word/2016/wordml/cid" xmlns:w16="http://schemas.microsoft.com/office/word/2018/wordml" xmlns:w16du="http://schemas.microsoft.com/office/word/2023/wordml/word16du" xmlns:w16sdtdh="http://schemas.microsoft.com/office/word/2020/wordml/sdtdatahash" xmlns:w16sdtfl="http://schemas.microsoft.com/office/word/2024/wordml/sdtformatlock" xmlns:w16se="http://schemas.microsoft.com/office/word/2015/wordml/symex" xmlns:wpg="http://schemas.microsoft.com/office/word/2010/wordprocessingGroup" xmlns:wpi="http://schemas.microsoft.com/office/word/2010/wordprocessingInk" xmlns:wne="http://schemas.microsoft.com/office/word/2006/wordml" xmlns:wps="http://schemas.microsoft.com/office/word/2010/wordprocessingShape" mc:Ignorable="w14 w15 w16se w16cid w16 w16cex w16sdtdh w16sdtfl w16du wp14">
+<w:hdr xmlns:wpc="http://schemas.microsoft.com/office/word/2010/wordprocessingCanvas" xmlns:cx="http://schemas.microsoft.com/office/drawing/2014/chartex" xmlns:cx1="http://schemas.microsoft.com/office/drawing/2015/9/8/chartex" xmlns:cx2="http://schemas.microsoft.com/office/drawing/2015/10/21/chartex" xmlns:cx3="http://schemas.microsoft.com/office/drawing/2016/5/9/chartex" xmlns:cx4="http://schemas.microsoft.com/office/drawing/2016/5/10/chartex" xmlns:cx5="http://schemas.microsoft.com/office/drawing/2016/5/11/chartex" xmlns:cx6="http://schemas.microsoft.com/office/drawing/2016/5/12/chartex" xmlns:cx7="http://schemas.microsoft.com/office/drawing/2016/5/13/chartex" xmlns:cx8="http://schemas.microsoft.com/office/drawing/2016/5/14/chartex" xmlns:mc="http://schemas.openxmlformats.org/markup-compatibility/2006" xmlns:aink="http://schemas.microsoft.com/office/drawing/2016/ink" xmlns:am3d="http://schemas.microsoft.com/office/drawing/2017/model3d" xmlns:o="urn:schemas-microsoft-com:office:office" xmlns:oel="http://schemas.microsoft.com/office/2019/extlst" xmlns:r="http://schemas.openxmlformats.org/officeDocument/2006/relationships" xmlns:m="http://schemas.openxmlformats.org/officeDocument/2006/math" xmlns:v="urn:schemas-microsoft-com:vml" xmlns:wp14="http://schemas.microsoft.com/office/word/2010/wordprocessingDrawing" xmlns:wp="http://schemas.openxmlformats.org/drawingml/2006/wordprocessingDrawing" xmlns:w10="urn:schemas-microsoft-com:office:word" xmlns:w="http://schemas.openxmlformats.org/wordprocessingml/2006/main" xmlns:w14="http://schemas.microsoft.com/office/word/2010/wordml" xmlns:w15="http://schemas.microsoft.com/office/word/2012/wordml" xmlns:w16cex="http://schemas.microsoft.com/office/word/2018/wordml/cex" xmlns:w16cid="http://schemas.microsoft.com/office/word/2016/wordml/cid" xmlns:w16="http://schemas.microsoft.com/office/word/2018/wordml" xmlns:w16sdtdh="http://schemas.microsoft.com/office/word/2020/wordml/sdtdatahash" xmlns:w16se="http://schemas.microsoft.com/office/word/2015/wordml/symex" xmlns:wpg="http://schemas.microsoft.com/office/word/2010/wordprocessingGroup" xmlns:wpi="http://schemas.microsoft.com/office/word/2010/wordprocessingInk" xmlns:wne="http://schemas.microsoft.com/office/word/2006/wordml" xmlns:wps="http://schemas.microsoft.com/office/word/2010/wordprocessingShape" mc:Ignorable="w14 w15 w16se w16cid w16 w16cex w16sdtdh wp14">
   <w:tbl>
     <w:tblPr>
       <w:tblW w:w="10084" w:type="dxa"/>
@@ -4812,7 +4479,6 @@
               <w:b/>
             </w:rPr>
           </w:pPr>
-          <w:proofErr w:type="spellStart"/>
           <w:r>
             <w:rPr>
               <w:rFonts w:ascii="Century Gothic" w:hAnsi="Century Gothic"/>
@@ -4827,16 +4493,7 @@
               <w:b/>
               <w:sz w:val="28"/>
             </w:rPr>
-            <w:t>Bulle_Dev</w:t>
-          </w:r>
-          <w:proofErr w:type="spellEnd"/>
-          <w:r>
-            <w:rPr>
-              <w:rFonts w:ascii="Century Gothic" w:hAnsi="Century Gothic"/>
-              <w:b/>
-              <w:sz w:val="28"/>
-            </w:rPr>
-            <w:t xml:space="preserve"> – </w:t>
+            <w:t xml:space="preserve">Bulle_Dev – </w:t>
           </w:r>
           <w:r>
             <w:rPr>
@@ -4924,7 +4581,7 @@
 </file>
 
 <file path=word/header2.xml><?xml version="1.0" encoding="utf-8"?>
-<w:hdr xmlns:wpc="http://schemas.microsoft.com/office/word/2010/wordprocessingCanvas" xmlns:cx="http://schemas.microsoft.com/office/drawing/2014/chartex" xmlns:cx1="http://schemas.microsoft.com/office/drawing/2015/9/8/chartex" xmlns:cx2="http://schemas.microsoft.com/office/drawing/2015/10/21/chartex" xmlns:cx3="http://schemas.microsoft.com/office/drawing/2016/5/9/chartex" xmlns:cx4="http://schemas.microsoft.com/office/drawing/2016/5/10/chartex" xmlns:cx5="http://schemas.microsoft.com/office/drawing/2016/5/11/chartex" xmlns:cx6="http://schemas.microsoft.com/office/drawing/2016/5/12/chartex" xmlns:cx7="http://schemas.microsoft.com/office/drawing/2016/5/13/chartex" xmlns:cx8="http://schemas.microsoft.com/office/drawing/2016/5/14/chartex" xmlns:mc="http://schemas.openxmlformats.org/markup-compatibility/2006" xmlns:aink="http://schemas.microsoft.com/office/drawing/2016/ink" xmlns:am3d="http://schemas.microsoft.com/office/drawing/2017/model3d" xmlns:o="urn:schemas-microsoft-com:office:office" xmlns:oel="http://schemas.microsoft.com/office/2019/extlst" xmlns:r="http://schemas.openxmlformats.org/officeDocument/2006/relationships" xmlns:m="http://schemas.openxmlformats.org/officeDocument/2006/math" xmlns:v="urn:schemas-microsoft-com:vml" xmlns:wp14="http://schemas.microsoft.com/office/word/2010/wordprocessingDrawing" xmlns:wp="http://schemas.openxmlformats.org/drawingml/2006/wordprocessingDrawing" xmlns:w10="urn:schemas-microsoft-com:office:word" xmlns:w="http://schemas.openxmlformats.org/wordprocessingml/2006/main" xmlns:w14="http://schemas.microsoft.com/office/word/2010/wordml" xmlns:w15="http://schemas.microsoft.com/office/word/2012/wordml" xmlns:w16cex="http://schemas.microsoft.com/office/word/2018/wordml/cex" xmlns:w16cid="http://schemas.microsoft.com/office/word/2016/wordml/cid" xmlns:w16="http://schemas.microsoft.com/office/word/2018/wordml" xmlns:w16du="http://schemas.microsoft.com/office/word/2023/wordml/word16du" xmlns:w16sdtdh="http://schemas.microsoft.com/office/word/2020/wordml/sdtdatahash" xmlns:w16sdtfl="http://schemas.microsoft.com/office/word/2024/wordml/sdtformatlock" xmlns:w16se="http://schemas.microsoft.com/office/word/2015/wordml/symex" xmlns:wpg="http://schemas.microsoft.com/office/word/2010/wordprocessingGroup" xmlns:wpi="http://schemas.microsoft.com/office/word/2010/wordprocessingInk" xmlns:wne="http://schemas.microsoft.com/office/word/2006/wordml" xmlns:wps="http://schemas.microsoft.com/office/word/2010/wordprocessingShape" mc:Ignorable="w14 w15 w16se w16cid w16 w16cex w16sdtdh w16sdtfl w16du wp14">
+<w:hdr xmlns:wpc="http://schemas.microsoft.com/office/word/2010/wordprocessingCanvas" xmlns:cx="http://schemas.microsoft.com/office/drawing/2014/chartex" xmlns:cx1="http://schemas.microsoft.com/office/drawing/2015/9/8/chartex" xmlns:cx2="http://schemas.microsoft.com/office/drawing/2015/10/21/chartex" xmlns:cx3="http://schemas.microsoft.com/office/drawing/2016/5/9/chartex" xmlns:cx4="http://schemas.microsoft.com/office/drawing/2016/5/10/chartex" xmlns:cx5="http://schemas.microsoft.com/office/drawing/2016/5/11/chartex" xmlns:cx6="http://schemas.microsoft.com/office/drawing/2016/5/12/chartex" xmlns:cx7="http://schemas.microsoft.com/office/drawing/2016/5/13/chartex" xmlns:cx8="http://schemas.microsoft.com/office/drawing/2016/5/14/chartex" xmlns:mc="http://schemas.openxmlformats.org/markup-compatibility/2006" xmlns:aink="http://schemas.microsoft.com/office/drawing/2016/ink" xmlns:am3d="http://schemas.microsoft.com/office/drawing/2017/model3d" xmlns:o="urn:schemas-microsoft-com:office:office" xmlns:oel="http://schemas.microsoft.com/office/2019/extlst" xmlns:r="http://schemas.openxmlformats.org/officeDocument/2006/relationships" xmlns:m="http://schemas.openxmlformats.org/officeDocument/2006/math" xmlns:v="urn:schemas-microsoft-com:vml" xmlns:wp14="http://schemas.microsoft.com/office/word/2010/wordprocessingDrawing" xmlns:wp="http://schemas.openxmlformats.org/drawingml/2006/wordprocessingDrawing" xmlns:w10="urn:schemas-microsoft-com:office:word" xmlns:w="http://schemas.openxmlformats.org/wordprocessingml/2006/main" xmlns:w14="http://schemas.microsoft.com/office/word/2010/wordml" xmlns:w15="http://schemas.microsoft.com/office/word/2012/wordml" xmlns:w16cex="http://schemas.microsoft.com/office/word/2018/wordml/cex" xmlns:w16cid="http://schemas.microsoft.com/office/word/2016/wordml/cid" xmlns:w16="http://schemas.microsoft.com/office/word/2018/wordml" xmlns:w16sdtdh="http://schemas.microsoft.com/office/word/2020/wordml/sdtdatahash" xmlns:w16se="http://schemas.microsoft.com/office/word/2015/wordml/symex" xmlns:wpg="http://schemas.microsoft.com/office/word/2010/wordprocessingGroup" xmlns:wpi="http://schemas.microsoft.com/office/word/2010/wordprocessingInk" xmlns:wne="http://schemas.microsoft.com/office/word/2006/wordml" xmlns:wps="http://schemas.microsoft.com/office/word/2010/wordprocessingShape" mc:Ignorable="w14 w15 w16se w16cid w16 w16cex w16sdtdh wp14">
   <w:tbl>
     <w:tblPr>
       <w:tblW w:w="9754" w:type="dxa"/>
@@ -5035,13 +4692,8 @@
             <w:jc w:val="right"/>
           </w:pPr>
           <w:r>
-            <w:t xml:space="preserve">Projet : </w:t>
+            <w:t>Projet : xxxxxx</w:t>
           </w:r>
-          <w:proofErr w:type="spellStart"/>
-          <w:r>
-            <w:t>xxxxxx</w:t>
-          </w:r>
-          <w:proofErr w:type="spellEnd"/>
         </w:p>
       </w:tc>
     </w:tr>
@@ -5058,7 +4710,7 @@
 </file>
 
 <file path=word/numbering.xml><?xml version="1.0" encoding="utf-8"?>
-<w:numbering xmlns:wpc="http://schemas.microsoft.com/office/word/2010/wordprocessingCanvas" xmlns:cx="http://schemas.microsoft.com/office/drawing/2014/chartex" xmlns:cx1="http://schemas.microsoft.com/office/drawing/2015/9/8/chartex" xmlns:cx2="http://schemas.microsoft.com/office/drawing/2015/10/21/chartex" xmlns:cx3="http://schemas.microsoft.com/office/drawing/2016/5/9/chartex" xmlns:cx4="http://schemas.microsoft.com/office/drawing/2016/5/10/chartex" xmlns:cx5="http://schemas.microsoft.com/office/drawing/2016/5/11/chartex" xmlns:cx6="http://schemas.microsoft.com/office/drawing/2016/5/12/chartex" xmlns:cx7="http://schemas.microsoft.com/office/drawing/2016/5/13/chartex" xmlns:cx8="http://schemas.microsoft.com/office/drawing/2016/5/14/chartex" xmlns:mc="http://schemas.openxmlformats.org/markup-compatibility/2006" xmlns:aink="http://schemas.microsoft.com/office/drawing/2016/ink" xmlns:am3d="http://schemas.microsoft.com/office/drawing/2017/model3d" xmlns:o="urn:schemas-microsoft-com:office:office" xmlns:oel="http://schemas.microsoft.com/office/2019/extlst" xmlns:r="http://schemas.openxmlformats.org/officeDocument/2006/relationships" xmlns:m="http://schemas.openxmlformats.org/officeDocument/2006/math" xmlns:v="urn:schemas-microsoft-com:vml" xmlns:wp14="http://schemas.microsoft.com/office/word/2010/wordprocessingDrawing" xmlns:wp="http://schemas.openxmlformats.org/drawingml/2006/wordprocessingDrawing" xmlns:w10="urn:schemas-microsoft-com:office:word" xmlns:w="http://schemas.openxmlformats.org/wordprocessingml/2006/main" xmlns:w14="http://schemas.microsoft.com/office/word/2010/wordml" xmlns:w15="http://schemas.microsoft.com/office/word/2012/wordml" xmlns:w16cex="http://schemas.microsoft.com/office/word/2018/wordml/cex" xmlns:w16cid="http://schemas.microsoft.com/office/word/2016/wordml/cid" xmlns:w16="http://schemas.microsoft.com/office/word/2018/wordml" xmlns:w16du="http://schemas.microsoft.com/office/word/2023/wordml/word16du" xmlns:w16sdtdh="http://schemas.microsoft.com/office/word/2020/wordml/sdtdatahash" xmlns:w16sdtfl="http://schemas.microsoft.com/office/word/2024/wordml/sdtformatlock" xmlns:w16se="http://schemas.microsoft.com/office/word/2015/wordml/symex" xmlns:wpg="http://schemas.microsoft.com/office/word/2010/wordprocessingGroup" xmlns:wpi="http://schemas.microsoft.com/office/word/2010/wordprocessingInk" xmlns:wne="http://schemas.microsoft.com/office/word/2006/wordml" xmlns:wps="http://schemas.microsoft.com/office/word/2010/wordprocessingShape" mc:Ignorable="w14 w15 w16se w16cid w16 w16cex w16sdtdh w16sdtfl w16du wp14">
+<w:numbering xmlns:wpc="http://schemas.microsoft.com/office/word/2010/wordprocessingCanvas" xmlns:cx="http://schemas.microsoft.com/office/drawing/2014/chartex" xmlns:cx1="http://schemas.microsoft.com/office/drawing/2015/9/8/chartex" xmlns:cx2="http://schemas.microsoft.com/office/drawing/2015/10/21/chartex" xmlns:cx3="http://schemas.microsoft.com/office/drawing/2016/5/9/chartex" xmlns:cx4="http://schemas.microsoft.com/office/drawing/2016/5/10/chartex" xmlns:cx5="http://schemas.microsoft.com/office/drawing/2016/5/11/chartex" xmlns:cx6="http://schemas.microsoft.com/office/drawing/2016/5/12/chartex" xmlns:cx7="http://schemas.microsoft.com/office/drawing/2016/5/13/chartex" xmlns:cx8="http://schemas.microsoft.com/office/drawing/2016/5/14/chartex" xmlns:mc="http://schemas.openxmlformats.org/markup-compatibility/2006" xmlns:aink="http://schemas.microsoft.com/office/drawing/2016/ink" xmlns:am3d="http://schemas.microsoft.com/office/drawing/2017/model3d" xmlns:o="urn:schemas-microsoft-com:office:office" xmlns:oel="http://schemas.microsoft.com/office/2019/extlst" xmlns:r="http://schemas.openxmlformats.org/officeDocument/2006/relationships" xmlns:m="http://schemas.openxmlformats.org/officeDocument/2006/math" xmlns:v="urn:schemas-microsoft-com:vml" xmlns:wp14="http://schemas.microsoft.com/office/word/2010/wordprocessingDrawing" xmlns:wp="http://schemas.openxmlformats.org/drawingml/2006/wordprocessingDrawing" xmlns:w10="urn:schemas-microsoft-com:office:word" xmlns:w="http://schemas.openxmlformats.org/wordprocessingml/2006/main" xmlns:w14="http://schemas.microsoft.com/office/word/2010/wordml" xmlns:w15="http://schemas.microsoft.com/office/word/2012/wordml" xmlns:w16cex="http://schemas.microsoft.com/office/word/2018/wordml/cex" xmlns:w16cid="http://schemas.microsoft.com/office/word/2016/wordml/cid" xmlns:w16="http://schemas.microsoft.com/office/word/2018/wordml" xmlns:w16sdtdh="http://schemas.microsoft.com/office/word/2020/wordml/sdtdatahash" xmlns:w16se="http://schemas.microsoft.com/office/word/2015/wordml/symex" xmlns:wpg="http://schemas.microsoft.com/office/word/2010/wordprocessingGroup" xmlns:wpi="http://schemas.microsoft.com/office/word/2010/wordprocessingInk" xmlns:wne="http://schemas.microsoft.com/office/word/2006/wordml" xmlns:wps="http://schemas.microsoft.com/office/word/2010/wordprocessingShape" mc:Ignorable="w14 w15 w16se w16cid w16 w16cex w16sdtdh wp14">
   <w:abstractNum w:abstractNumId="0" w15:restartNumberingAfterBreak="0">
     <w:nsid w:val="04EC7F62"/>
     <w:multiLevelType w:val="hybridMultilevel"/>
@@ -8350,7 +8002,7 @@
 </file>
 
 <file path=word/styles.xml><?xml version="1.0" encoding="utf-8"?>
-<w:styles xmlns:mc="http://schemas.openxmlformats.org/markup-compatibility/2006" xmlns:r="http://schemas.openxmlformats.org/officeDocument/2006/relationships" xmlns:w="http://schemas.openxmlformats.org/wordprocessingml/2006/main" xmlns:w14="http://schemas.microsoft.com/office/word/2010/wordml" xmlns:w15="http://schemas.microsoft.com/office/word/2012/wordml" xmlns:w16cex="http://schemas.microsoft.com/office/word/2018/wordml/cex" xmlns:w16cid="http://schemas.microsoft.com/office/word/2016/wordml/cid" xmlns:w16="http://schemas.microsoft.com/office/word/2018/wordml" xmlns:w16du="http://schemas.microsoft.com/office/word/2023/wordml/word16du" xmlns:w16sdtdh="http://schemas.microsoft.com/office/word/2020/wordml/sdtdatahash" xmlns:w16sdtfl="http://schemas.microsoft.com/office/word/2024/wordml/sdtformatlock" xmlns:w16se="http://schemas.microsoft.com/office/word/2015/wordml/symex" mc:Ignorable="w14 w15 w16se w16cid w16 w16cex w16sdtdh w16sdtfl w16du">
+<w:styles xmlns:mc="http://schemas.openxmlformats.org/markup-compatibility/2006" xmlns:r="http://schemas.openxmlformats.org/officeDocument/2006/relationships" xmlns:w="http://schemas.openxmlformats.org/wordprocessingml/2006/main" xmlns:w14="http://schemas.microsoft.com/office/word/2010/wordml" xmlns:w15="http://schemas.microsoft.com/office/word/2012/wordml" xmlns:w16cex="http://schemas.microsoft.com/office/word/2018/wordml/cex" xmlns:w16cid="http://schemas.microsoft.com/office/word/2016/wordml/cid" xmlns:w16="http://schemas.microsoft.com/office/word/2018/wordml" xmlns:w16sdtdh="http://schemas.microsoft.com/office/word/2020/wordml/sdtdatahash" xmlns:w16se="http://schemas.microsoft.com/office/word/2015/wordml/symex" mc:Ignorable="w14 w15 w16se w16cid w16 w16cex w16sdtdh">
   <w:docDefaults>
     <w:rPrDefault>
       <w:rPr>
@@ -9555,6 +9207,44 @@
       </w14:textOutline>
     </w:rPr>
   </w:style>
+  <w:style w:type="paragraph" w:styleId="Citationintense">
+    <w:name w:val="Intense Quote"/>
+    <w:basedOn w:val="Normal"/>
+    <w:next w:val="Normal"/>
+    <w:link w:val="CitationintenseCar"/>
+    <w:uiPriority w:val="30"/>
+    <w:qFormat/>
+    <w:rsid w:val="00446FFE"/>
+    <w:pPr>
+      <w:pBdr>
+        <w:top w:val="single" w:sz="4" w:space="10" w:color="4F81BD" w:themeColor="accent1"/>
+        <w:bottom w:val="single" w:sz="4" w:space="10" w:color="4F81BD" w:themeColor="accent1"/>
+      </w:pBdr>
+      <w:spacing w:before="360" w:after="360"/>
+      <w:ind w:left="864" w:right="864"/>
+      <w:jc w:val="center"/>
+    </w:pPr>
+    <w:rPr>
+      <w:i/>
+      <w:iCs/>
+      <w:color w:val="4F81BD" w:themeColor="accent1"/>
+    </w:rPr>
+  </w:style>
+  <w:style w:type="character" w:customStyle="1" w:styleId="CitationintenseCar">
+    <w:name w:val="Citation intense Car"/>
+    <w:basedOn w:val="Policepardfaut"/>
+    <w:link w:val="Citationintense"/>
+    <w:uiPriority w:val="30"/>
+    <w:rsid w:val="00446FFE"/>
+    <w:rPr>
+      <w:i/>
+      <w:iCs/>
+      <w:color w:val="4F81BD" w:themeColor="accent1"/>
+      <w:sz w:val="24"/>
+      <w:szCs w:val="24"/>
+      <w:lang w:eastAsia="fr-FR"/>
+    </w:rPr>
+  </w:style>
 </w:styles>
 </file>
 
@@ -9842,20 +9532,20 @@
 </file>
 
 <file path=customXml/item1.xml><?xml version="1.0" encoding="utf-8"?>
+<p:properties xmlns:p="http://schemas.microsoft.com/office/2006/metadata/properties" xmlns:xsi="http://www.w3.org/2001/XMLSchema-instance" xmlns:pc="http://schemas.microsoft.com/office/infopath/2007/PartnerControls">
+  <documentManagement>
+    <_activity xmlns="5050927d-c905-4765-a2b8-2c4fb84ebfbe" xsi:nil="true"/>
+  </documentManagement>
+</p:properties>
+</file>
+
+<file path=customXml/item2.xml><?xml version="1.0" encoding="utf-8"?>
 <?mso-contentType ?>
 <FormTemplates xmlns="http://schemas.microsoft.com/sharepoint/v3/contenttype/forms">
   <Display>DocumentLibraryForm</Display>
   <Edit>DocumentLibraryForm</Edit>
   <New>DocumentLibraryForm</New>
 </FormTemplates>
-</file>
-
-<file path=customXml/item2.xml><?xml version="1.0" encoding="utf-8"?>
-<p:properties xmlns:p="http://schemas.microsoft.com/office/2006/metadata/properties" xmlns:xsi="http://www.w3.org/2001/XMLSchema-instance" xmlns:pc="http://schemas.microsoft.com/office/infopath/2007/PartnerControls">
-  <documentManagement>
-    <_activity xmlns="5050927d-c905-4765-a2b8-2c4fb84ebfbe" xsi:nil="true"/>
-  </documentManagement>
-</p:properties>
 </file>
 
 <file path=customXml/item3.xml><?xml version="1.0" encoding="utf-8"?>
@@ -10098,19 +9788,19 @@
 </file>
 
 <file path=customXml/itemProps1.xml><?xml version="1.0" encoding="utf-8"?>
-<ds:datastoreItem xmlns:ds="http://schemas.openxmlformats.org/officeDocument/2006/customXml" ds:itemID="{649F966D-34B2-4A24-8ABC-37FCF87BB969}">
+<ds:datastoreItem xmlns:ds="http://schemas.openxmlformats.org/officeDocument/2006/customXml" ds:itemID="{1FEC9E11-7618-49B0-B2CE-A821B0FF7151}">
   <ds:schemaRefs>
-    <ds:schemaRef ds:uri="http://schemas.microsoft.com/sharepoint/v3/contenttype/forms"/>
+    <ds:schemaRef ds:uri="http://schemas.microsoft.com/office/2006/metadata/properties"/>
+    <ds:schemaRef ds:uri="http://schemas.microsoft.com/office/infopath/2007/PartnerControls"/>
+    <ds:schemaRef ds:uri="5050927d-c905-4765-a2b8-2c4fb84ebfbe"/>
   </ds:schemaRefs>
 </ds:datastoreItem>
 </file>
 
 <file path=customXml/itemProps2.xml><?xml version="1.0" encoding="utf-8"?>
-<ds:datastoreItem xmlns:ds="http://schemas.openxmlformats.org/officeDocument/2006/customXml" ds:itemID="{1FEC9E11-7618-49B0-B2CE-A821B0FF7151}">
+<ds:datastoreItem xmlns:ds="http://schemas.openxmlformats.org/officeDocument/2006/customXml" ds:itemID="{649F966D-34B2-4A24-8ABC-37FCF87BB969}">
   <ds:schemaRefs>
-    <ds:schemaRef ds:uri="http://schemas.microsoft.com/office/2006/metadata/properties"/>
-    <ds:schemaRef ds:uri="http://schemas.microsoft.com/office/infopath/2007/PartnerControls"/>
-    <ds:schemaRef ds:uri="5050927d-c905-4765-a2b8-2c4fb84ebfbe"/>
+    <ds:schemaRef ds:uri="http://schemas.microsoft.com/sharepoint/v3/contenttype/forms"/>
   </ds:schemaRefs>
 </ds:datastoreItem>
 </file>

</xml_diff>